<commit_message>
New ModelWriter Alternative Document Model
</commit_message>
<xml_diff>
--- a/Sources/eu.modelwriter.architecture.textconnectors.docx.parser/testdata/UseCaseDocumentation.docx
+++ b/Sources/eu.modelwriter.architecture.textconnectors.docx.parser/testdata/UseCaseDocumentation.docx
@@ -38,6 +38,8 @@
       </w:r>
     </w:p>
     <w:p>
+      <w:bookmarkStart w:id="0" w:name="_GoBack"/>
+      <w:bookmarkEnd w:id="0"/>
       <w:r>
         <w:rPr>
           <w:b/>
@@ -85,10 +87,13 @@
         </w:numPr>
       </w:pPr>
       <w:r>
-        <w:t>Lecturer: ?</w:t>
-      </w:r>
-      <w:bookmarkStart w:id="0" w:name="_GoBack"/>
-      <w:bookmarkEnd w:id="0"/>
+        <w:t>Lecturer</w:t>
+      </w:r>
+      <w:proofErr w:type="gramStart"/>
+      <w:r>
+        <w:t>: ?</w:t>
+      </w:r>
+      <w:proofErr w:type="gramEnd"/>
     </w:p>
     <w:p>
       <w:r>
@@ -3448,7 +3453,15 @@
         <w:spacing w:after="0"/>
       </w:pPr>
       <w:r>
-        <w:t xml:space="preserve">2a. If </w:t>
+        <w:t xml:space="preserve">2a. </w:t>
+      </w:r>
+      <w:proofErr w:type="gramStart"/>
+      <w:r>
+        <w:t>If</w:t>
+      </w:r>
+      <w:proofErr w:type="gramEnd"/>
+      <w:r>
+        <w:t xml:space="preserve"> </w:t>
       </w:r>
       <w:r>
         <w:t>there is no lecture to select, system gives a</w:t>
@@ -3473,7 +3486,15 @@
         <w:spacing w:after="0"/>
       </w:pPr>
       <w:r>
-        <w:t>5a. If student enters</w:t>
+        <w:t xml:space="preserve">5a. </w:t>
+      </w:r>
+      <w:proofErr w:type="gramStart"/>
+      <w:r>
+        <w:t>If</w:t>
+      </w:r>
+      <w:proofErr w:type="gramEnd"/>
+      <w:r>
+        <w:t xml:space="preserve"> student enters</w:t>
       </w:r>
       <w:r>
         <w:t xml:space="preserve"> a</w:t>
@@ -3894,7 +3915,15 @@
         <w:spacing w:after="0"/>
       </w:pPr>
       <w:r>
-        <w:t>3a. If there is no lecture student’s list system gives error message to the student.</w:t>
+        <w:t xml:space="preserve">3a. </w:t>
+      </w:r>
+      <w:proofErr w:type="gramStart"/>
+      <w:r>
+        <w:t>If</w:t>
+      </w:r>
+      <w:proofErr w:type="gramEnd"/>
+      <w:r>
+        <w:t xml:space="preserve"> there is no lecture student’s list system gives error message to the student.</w:t>
       </w:r>
     </w:p>
     <w:p>

</xml_diff>